<commit_message>
Changed text 2nd time
</commit_message>
<xml_diff>
--- a/test cases GFF.docx
+++ b/test cases GFF.docx
@@ -20,12 +20,6 @@
           <w:b/>
         </w:rPr>
         <w:t xml:space="preserve"> for GFF project</w:t>
-      </w:r>
-      <w:r>
-        <w:rPr>
-          <w:b/>
-        </w:rPr>
-        <w:t xml:space="preserve"> 4</w:t>
       </w:r>
       <w:r>
         <w:rPr>

</xml_diff>

<commit_message>
Added head text to feature_dev
</commit_message>
<xml_diff>
--- a/test cases GFF.docx
+++ b/test cases GFF.docx
@@ -20,6 +20,12 @@
           <w:b/>
         </w:rPr>
         <w:t xml:space="preserve"> for GFF project</w:t>
+      </w:r>
+      <w:r>
+        <w:rPr>
+          <w:b/>
+        </w:rPr>
+        <w:t xml:space="preserve"> group 4</w:t>
       </w:r>
       <w:r>
         <w:rPr>

</xml_diff>